<commit_message>
add calling to nestJS
</commit_message>
<xml_diff>
--- a/Documents/Installation_Guide.docx
+++ b/Documents/Installation_Guide.docx
@@ -551,6 +551,315 @@
         </w:rPr>
         <w:t>Ng serve -o</w:t>
       </w:r>
+    </w:p>
+    <w:p>
+      <w:pPr>
+        <w:pStyle w:val="ListParagraph"/>
+        <w:numPr>
+          <w:ilvl w:val="0"/>
+          <w:numId w:val="1"/>
+        </w:numPr>
+        <w:rPr>
+          <w:b/>
+          <w:bCs/>
+          <w:i/>
+          <w:iCs/>
+          <w:sz w:val="28"/>
+          <w:szCs w:val="28"/>
+          <w:lang w:val="en-US"/>
+        </w:rPr>
+      </w:pPr>
+      <w:r>
+        <w:rPr>
+          <w:b/>
+          <w:bCs/>
+          <w:i/>
+          <w:iCs/>
+          <w:sz w:val="28"/>
+          <w:szCs w:val="28"/>
+          <w:lang w:val="en-US"/>
+        </w:rPr>
+        <w:t>Backend side:</w:t>
+      </w:r>
+    </w:p>
+    <w:p>
+      <w:pPr>
+        <w:pStyle w:val="ListParagraph"/>
+        <w:numPr>
+          <w:ilvl w:val="1"/>
+          <w:numId w:val="1"/>
+        </w:numPr>
+        <w:rPr>
+          <w:rStyle w:val="Hyperlink"/>
+          <w:b/>
+          <w:bCs/>
+          <w:color w:val="auto"/>
+          <w:sz w:val="28"/>
+          <w:szCs w:val="28"/>
+          <w:u w:val="none"/>
+          <w:lang w:val="en-US"/>
+        </w:rPr>
+      </w:pPr>
+      <w:r>
+        <w:rPr>
+          <w:lang w:val="en-US"/>
+        </w:rPr>
+        <w:t xml:space="preserve"> </w:t>
+      </w:r>
+      <w:r>
+        <w:rPr>
+          <w:lang w:val="en-US"/>
+        </w:rPr>
+        <w:t xml:space="preserve">Clone from git: </w:t>
+      </w:r>
+      <w:r>
+        <w:rPr>
+          <w:b/>
+          <w:bCs/>
+          <w:i/>
+          <w:iCs/>
+          <w:sz w:val="28"/>
+          <w:szCs w:val="28"/>
+          <w:lang w:val="en-US"/>
+        </w:rPr>
+        <w:t xml:space="preserve">git clone </w:t>
+      </w:r>
+      <w:proofErr w:type="spellStart"/>
+      <w:proofErr w:type="gramStart"/>
+      <w:r>
+        <w:rPr>
+          <w:b/>
+          <w:bCs/>
+          <w:i/>
+          <w:iCs/>
+          <w:sz w:val="28"/>
+          <w:szCs w:val="28"/>
+          <w:lang w:val="en-US"/>
+        </w:rPr>
+        <w:t>git@github.com:orontamir</w:t>
+      </w:r>
+      <w:proofErr w:type="spellEnd"/>
+      <w:proofErr w:type="gramEnd"/>
+      <w:r>
+        <w:rPr>
+          <w:b/>
+          <w:bCs/>
+          <w:i/>
+          <w:iCs/>
+          <w:sz w:val="28"/>
+          <w:szCs w:val="28"/>
+          <w:lang w:val="en-US"/>
+        </w:rPr>
+        <w:t>/</w:t>
+      </w:r>
+      <w:proofErr w:type="spellStart"/>
+      <w:r>
+        <w:rPr>
+          <w:b/>
+          <w:bCs/>
+          <w:i/>
+          <w:iCs/>
+          <w:sz w:val="28"/>
+          <w:szCs w:val="28"/>
+          <w:lang w:val="en-US"/>
+        </w:rPr>
+        <w:t>keshet</w:t>
+      </w:r>
+      <w:proofErr w:type="spellEnd"/>
+      <w:r>
+        <w:rPr>
+          <w:b/>
+          <w:bCs/>
+          <w:i/>
+          <w:iCs/>
+          <w:sz w:val="28"/>
+          <w:szCs w:val="28"/>
+          <w:lang w:val="en-US"/>
+        </w:rPr>
+        <w:t>-server</w:t>
+      </w:r>
+    </w:p>
+    <w:p>
+      <w:pPr>
+        <w:pStyle w:val="ListParagraph"/>
+        <w:numPr>
+          <w:ilvl w:val="1"/>
+          <w:numId w:val="1"/>
+        </w:numPr>
+        <w:rPr>
+          <w:i/>
+          <w:iCs/>
+          <w:color w:val="8EAADB" w:themeColor="accent1" w:themeTint="99"/>
+          <w:lang w:val="en-US"/>
+        </w:rPr>
+      </w:pPr>
+      <w:r>
+        <w:rPr>
+          <w:lang w:val="en-US"/>
+        </w:rPr>
+        <w:t xml:space="preserve">Insert into: </w:t>
+      </w:r>
+      <w:r>
+        <w:rPr>
+          <w:b/>
+          <w:bCs/>
+          <w:i/>
+          <w:iCs/>
+          <w:sz w:val="24"/>
+          <w:szCs w:val="24"/>
+          <w:lang w:val="en-US"/>
+        </w:rPr>
+        <w:t>Keshet</w:t>
+      </w:r>
+      <w:r>
+        <w:rPr>
+          <w:b/>
+          <w:bCs/>
+          <w:i/>
+          <w:iCs/>
+          <w:sz w:val="24"/>
+          <w:szCs w:val="24"/>
+          <w:lang w:val="en-US"/>
+        </w:rPr>
+        <w:t>-server</w:t>
+      </w:r>
+    </w:p>
+    <w:p>
+      <w:pPr>
+        <w:pStyle w:val="ListParagraph"/>
+        <w:numPr>
+          <w:ilvl w:val="1"/>
+          <w:numId w:val="1"/>
+        </w:numPr>
+        <w:rPr>
+          <w:lang w:val="en-US"/>
+        </w:rPr>
+      </w:pPr>
+      <w:r>
+        <w:rPr>
+          <w:lang w:val="en-US"/>
+        </w:rPr>
+        <w:t xml:space="preserve">Run the command: </w:t>
+      </w:r>
+      <w:proofErr w:type="spellStart"/>
+      <w:r>
+        <w:rPr>
+          <w:b/>
+          <w:bCs/>
+          <w:i/>
+          <w:iCs/>
+          <w:sz w:val="28"/>
+          <w:szCs w:val="28"/>
+          <w:lang w:val="en-US"/>
+        </w:rPr>
+        <w:t>npm</w:t>
+      </w:r>
+      <w:proofErr w:type="spellEnd"/>
+      <w:r>
+        <w:rPr>
+          <w:b/>
+          <w:bCs/>
+          <w:i/>
+          <w:iCs/>
+          <w:sz w:val="28"/>
+          <w:szCs w:val="28"/>
+          <w:lang w:val="en-US"/>
+        </w:rPr>
+        <w:t xml:space="preserve"> install --legacy-peer-deps</w:t>
+      </w:r>
+    </w:p>
+    <w:p>
+      <w:pPr>
+        <w:pStyle w:val="ListParagraph"/>
+        <w:numPr>
+          <w:ilvl w:val="1"/>
+          <w:numId w:val="1"/>
+        </w:numPr>
+        <w:rPr>
+          <w:b/>
+          <w:bCs/>
+          <w:i/>
+          <w:iCs/>
+          <w:sz w:val="28"/>
+          <w:szCs w:val="28"/>
+          <w:lang w:val="en-US"/>
+        </w:rPr>
+      </w:pPr>
+      <w:proofErr w:type="spellStart"/>
+      <w:r>
+        <w:rPr>
+          <w:b/>
+          <w:bCs/>
+          <w:i/>
+          <w:iCs/>
+          <w:sz w:val="28"/>
+          <w:szCs w:val="28"/>
+          <w:lang w:val="en-US"/>
+        </w:rPr>
+        <w:t>npm</w:t>
+      </w:r>
+      <w:proofErr w:type="spellEnd"/>
+      <w:r>
+        <w:rPr>
+          <w:b/>
+          <w:bCs/>
+          <w:i/>
+          <w:iCs/>
+          <w:sz w:val="28"/>
+          <w:szCs w:val="28"/>
+          <w:lang w:val="en-US"/>
+        </w:rPr>
+        <w:t xml:space="preserve"> run start</w:t>
+      </w:r>
+    </w:p>
+    <w:p>
+      <w:pPr>
+        <w:pStyle w:val="ListParagraph"/>
+        <w:numPr>
+          <w:ilvl w:val="1"/>
+          <w:numId w:val="1"/>
+        </w:numPr>
+        <w:rPr>
+          <w:i/>
+          <w:iCs/>
+          <w:color w:val="8EAADB" w:themeColor="accent1" w:themeTint="99"/>
+          <w:lang w:val="en-US"/>
+        </w:rPr>
+      </w:pPr>
+      <w:r>
+        <w:rPr>
+          <w:i/>
+          <w:iCs/>
+          <w:color w:val="8EAADB" w:themeColor="accent1" w:themeTint="99"/>
+          <w:lang w:val="en-US"/>
+        </w:rPr>
+        <w:t>http://localhost:3000/search?q=</w:t>
+      </w:r>
+      <w:r>
+        <w:rPr>
+          <w:rFonts w:cs="Arial" w:hint="cs"/>
+          <w:i/>
+          <w:iCs/>
+          <w:color w:val="8EAADB" w:themeColor="accent1" w:themeTint="99"/>
+          <w:rtl/>
+          <w:lang w:val="en-US"/>
+        </w:rPr>
+        <w:t>אורון</w:t>
+      </w:r>
+    </w:p>
+    <w:p>
+      <w:pPr>
+        <w:pStyle w:val="ListParagraph"/>
+        <w:rPr>
+          <w:b/>
+          <w:bCs/>
+          <w:i/>
+          <w:iCs/>
+          <w:sz w:val="28"/>
+          <w:szCs w:val="28"/>
+          <w:lang w:val="en-US"/>
+        </w:rPr>
+      </w:pPr>
     </w:p>
     <w:p>
       <w:pPr>

</xml_diff>